<commit_message>
Update file - visao de negocios.pdf
Add title Game Mania and update link in final page.
</commit_message>
<xml_diff>
--- a/docs/documentacao de visao de negocios.docx
+++ b/docs/documentacao de visao de negocios.docx
@@ -6,18 +6,20 @@
       <w:pPr>
         <w:pStyle w:val="Normal"/>
         <w:ind w:hanging="0"/>
-        <w:rPr>
-          <w:rFonts w:ascii="Cambria" w:hAnsi="Cambria"/>
-          <w:sz w:val="120"/>
-          <w:szCs w:val="120"/>
-        </w:rPr>
-      </w:pPr>
-      <w:r>
-        <w:rPr>
-          <w:rFonts w:ascii="Cambria" w:hAnsi="Cambria"/>
-          <w:sz w:val="120"/>
-          <w:szCs w:val="120"/>
-        </w:rPr>
+        <w:jc w:val="center"/>
+        <w:rPr>
+          <w:rFonts w:ascii="Cambria" w:hAnsi="Cambria"/>
+          <w:sz w:val="144"/>
+          <w:szCs w:val="144"/>
+        </w:rPr>
+      </w:pPr>
+      <w:r>
+        <w:rPr>
+          <w:rFonts w:ascii="Cambria" w:hAnsi="Cambria"/>
+          <w:sz w:val="144"/>
+          <w:szCs w:val="144"/>
+        </w:rPr>
+        <w:t>GAME MANIA</w:t>
       </w:r>
     </w:p>
     <w:p>
@@ -59,10 +61,14 @@
       </w:pPr>
       <w:r>
         <w:rPr>
-          <w:rFonts w:ascii="Cambria" w:hAnsi="Cambria"/>
-          <w:color w:val="auto"/>
-          <w:sz w:val="120"/>
-          <w:szCs w:val="120"/>
+          <w:rFonts w:eastAsia="Calibri" w:cs="Calibri"/>
+          <w:b/>
+          <w:bCs/>
+          <w:i w:val="false"/>
+          <w:iCs w:val="false"/>
+          <w:caps w:val="false"/>
+          <w:smallCaps w:val="false"/>
+          <w:lang w:val="pt-BR"/>
         </w:rPr>
       </w:r>
     </w:p>
@@ -94,53 +100,66 @@
         </w:rPr>
         <w:t xml:space="preserve"> </w:t>
       </w:r>
-      <w:r>
-        <w:rPr>
-          <w:rFonts w:eastAsia="Calibri" w:cs="Calibri" w:ascii="Cambria" w:hAnsi="Cambria"/>
-          <w:b/>
-          <w:bCs/>
-          <w:i w:val="false"/>
-          <w:iCs w:val="false"/>
-          <w:caps w:val="false"/>
-          <w:smallCaps w:val="false"/>
+    </w:p>
+    <w:p>
+      <w:pPr>
+        <w:pStyle w:val="Normal"/>
+        <w:ind w:hanging="0"/>
+        <w:jc w:val="center"/>
+        <w:rPr>
+          <w:rFonts w:ascii="Cambria" w:hAnsi="Cambria"/>
           <w:color w:val="auto"/>
           <w:sz w:val="120"/>
           <w:szCs w:val="120"/>
-          <w:lang w:val="pt-BR"/>
-        </w:rPr>
-        <w:t>Documento de visão d</w:t>
-      </w:r>
-      <w:r>
-        <w:rPr>
-          <w:rFonts w:eastAsia="Calibri" w:cs="Calibri" w:ascii="Cambria" w:hAnsi="Cambria"/>
-          <w:b/>
-          <w:bCs/>
-          <w:i w:val="false"/>
-          <w:iCs w:val="false"/>
-          <w:caps w:val="false"/>
-          <w:smallCaps w:val="false"/>
+        </w:rPr>
+      </w:pPr>
+      <w:r>
+        <w:rPr/>
+      </w:r>
+    </w:p>
+    <w:p>
+      <w:pPr>
+        <w:pStyle w:val="Normal"/>
+        <w:ind w:hanging="0"/>
+        <w:jc w:val="center"/>
+        <w:rPr>
+          <w:rFonts w:ascii="Cambria" w:hAnsi="Cambria"/>
           <w:color w:val="auto"/>
           <w:sz w:val="120"/>
           <w:szCs w:val="120"/>
-          <w:lang w:val="pt-BR"/>
-        </w:rPr>
-        <w:t>e</w:t>
-      </w:r>
-      <w:r>
-        <w:rPr>
-          <w:rFonts w:eastAsia="Calibri" w:cs="Calibri" w:ascii="Cambria" w:hAnsi="Cambria"/>
-          <w:b/>
-          <w:bCs/>
-          <w:i w:val="false"/>
-          <w:iCs w:val="false"/>
-          <w:caps w:val="false"/>
-          <w:smallCaps w:val="false"/>
+        </w:rPr>
+      </w:pPr>
+      <w:r>
+        <w:rPr/>
+      </w:r>
+    </w:p>
+    <w:p>
+      <w:pPr>
+        <w:pStyle w:val="Normal"/>
+        <w:ind w:hanging="0"/>
+        <w:jc w:val="center"/>
+        <w:rPr>
+          <w:rFonts w:ascii="Cambria" w:hAnsi="Cambria"/>
           <w:color w:val="auto"/>
           <w:sz w:val="120"/>
           <w:szCs w:val="120"/>
-          <w:lang w:val="pt-BR"/>
-        </w:rPr>
-        <w:t xml:space="preserve"> Negócio</w:t>
+        </w:rPr>
+      </w:pPr>
+      <w:r>
+        <w:rPr>
+          <w:rFonts w:eastAsia="Calibri" w:cs="Calibri" w:ascii="Cambria" w:hAnsi="Cambria"/>
+          <w:b/>
+          <w:bCs/>
+          <w:i w:val="false"/>
+          <w:iCs w:val="false"/>
+          <w:caps w:val="false"/>
+          <w:smallCaps w:val="false"/>
+          <w:color w:val="auto"/>
+          <w:sz w:val="120"/>
+          <w:szCs w:val="120"/>
+          <w:lang w:val="pt-BR"/>
+        </w:rPr>
+        <w:t>Documento de visão de Negócio</w:t>
       </w:r>
     </w:p>
     <w:p>
@@ -1432,7 +1451,7 @@
           <w:numId w:val="1"/>
         </w:numPr>
         <w:bidi w:val="0"/>
-        <w:spacing w:lineRule="auto" w:line="259" w:beforeAutospacing="0" w:before="0" w:afterAutospacing="0" w:after="160"/>
+        <w:spacing w:lineRule="auto" w:line="259" w:beforeAutospacing="0" w:before="0" w:afterAutospacing="0" w:after="0"/>
         <w:ind w:left="720" w:right="0" w:hanging="360"/>
         <w:contextualSpacing/>
         <w:jc w:val="left"/>
@@ -2003,10 +2022,14 @@
       </w:pPr>
       <w:r>
         <w:rPr>
-          <w:rFonts w:ascii="Cambria" w:hAnsi="Cambria"/>
-          <w:color w:val="auto"/>
-          <w:sz w:val="96"/>
-          <w:szCs w:val="96"/>
+          <w:rFonts w:eastAsia="Calibri" w:cs="Calibri"/>
+          <w:b/>
+          <w:bCs/>
+          <w:i w:val="false"/>
+          <w:iCs w:val="false"/>
+          <w:caps w:val="false"/>
+          <w:smallCaps w:val="false"/>
+          <w:lang w:val="pt-BR"/>
         </w:rPr>
       </w:r>
     </w:p>
@@ -2015,21 +2038,22 @@
         <w:pStyle w:val="Normal"/>
         <w:jc w:val="center"/>
         <w:rPr>
-          <w:rFonts w:ascii="Cambria" w:hAnsi="Cambria"/>
-        </w:rPr>
-      </w:pPr>
-      <w:r>
-        <w:rPr>
-          <w:rFonts w:eastAsia="Calibri" w:cs="Calibri" w:ascii="Cambria" w:hAnsi="Cambria"/>
-          <w:b/>
-          <w:bCs/>
-          <w:i w:val="false"/>
-          <w:iCs w:val="false"/>
-          <w:caps w:val="false"/>
-          <w:smallCaps w:val="false"/>
-          <w:color w:val="auto"/>
-          <w:sz w:val="96"/>
-          <w:szCs w:val="96"/>
+          <w:sz w:val="80"/>
+          <w:szCs w:val="80"/>
+        </w:rPr>
+      </w:pPr>
+      <w:r>
+        <w:rPr>
+          <w:rFonts w:eastAsia="Calibri" w:cs="Calibri" w:ascii="Cambria" w:hAnsi="Cambria"/>
+          <w:b/>
+          <w:bCs/>
+          <w:i w:val="false"/>
+          <w:iCs w:val="false"/>
+          <w:caps w:val="false"/>
+          <w:smallCaps w:val="false"/>
+          <w:color w:val="auto"/>
+          <w:sz w:val="80"/>
+          <w:szCs w:val="80"/>
           <w:lang w:val="pt-BR"/>
         </w:rPr>
         <w:t>Cenário, Atores, Use Case e Comunicação</w:t>
@@ -2050,57 +2074,30 @@
           <w:caps w:val="false"/>
           <w:smallCaps w:val="false"/>
           <w:color w:val="auto"/>
-          <w:sz w:val="96"/>
-          <w:szCs w:val="96"/>
-          <w:lang w:val="pt-BR"/>
-        </w:rPr>
-      </w:pPr>
-      <w:r>
-        <w:rPr>
-          <w:rFonts w:ascii="Cambria" w:hAnsi="Cambria"/>
+          <w:sz w:val="40"/>
+          <w:szCs w:val="40"/>
+          <w:lang w:val="pt-BR"/>
+        </w:rPr>
+      </w:pPr>
+      <w:r>
+        <w:rPr>
+          <w:rFonts w:eastAsia="Calibri" w:cs="Calibri"/>
+          <w:b/>
+          <w:bCs/>
+          <w:i w:val="false"/>
+          <w:iCs w:val="false"/>
+          <w:caps w:val="false"/>
+          <w:smallCaps w:val="false"/>
+          <w:color w:val="auto"/>
+          <w:sz w:val="40"/>
+          <w:szCs w:val="40"/>
+          <w:lang w:val="pt-BR"/>
         </w:rPr>
       </w:r>
     </w:p>
     <w:p>
       <w:pPr>
         <w:pStyle w:val="Normal"/>
-        <w:bidi w:val="0"/>
-        <w:spacing w:lineRule="auto" w:line="259" w:beforeAutospacing="0" w:before="0" w:afterAutospacing="0" w:after="160"/>
-        <w:ind w:left="0" w:right="0" w:hanging="0"/>
-        <w:jc w:val="left"/>
-        <w:rPr>
-          <w:rFonts w:ascii="Cambria" w:hAnsi="Cambria"/>
-        </w:rPr>
-      </w:pPr>
-      <w:r>
-        <w:rPr>
-          <w:rFonts w:ascii="Cambria" w:hAnsi="Cambria"/>
-        </w:rPr>
-      </w:r>
-    </w:p>
-    <w:p>
-      <w:pPr>
-        <w:pStyle w:val="Normal"/>
-        <w:bidi w:val="0"/>
-        <w:spacing w:lineRule="auto" w:line="259" w:beforeAutospacing="0" w:before="0" w:afterAutospacing="0" w:after="160"/>
-        <w:ind w:left="0" w:right="0" w:hanging="0"/>
-        <w:jc w:val="left"/>
-        <w:rPr>
-          <w:rFonts w:ascii="Cambria" w:hAnsi="Cambria"/>
-        </w:rPr>
-      </w:pPr>
-      <w:r>
-        <w:rPr>
-          <w:rFonts w:ascii="Cambria" w:hAnsi="Cambria"/>
-        </w:rPr>
-      </w:r>
-    </w:p>
-    <w:p>
-      <w:pPr>
-        <w:pStyle w:val="Normal"/>
-        <w:bidi w:val="0"/>
-        <w:spacing w:lineRule="auto" w:line="259" w:beforeAutospacing="0" w:before="0" w:afterAutospacing="0" w:after="160"/>
-        <w:ind w:left="0" w:right="0" w:hanging="0"/>
         <w:jc w:val="center"/>
         <w:rPr>
           <w:rFonts w:ascii="Cambria" w:hAnsi="Cambria"/>
@@ -2202,7 +2199,70 @@
         <w:jc w:val="center"/>
         <w:rPr/>
       </w:pPr>
-      <w:hyperlink r:id="rId4">
+      <w:r>
+        <w:rPr>
+          <w:rStyle w:val="LinkdaInternet"/>
+          <w:rFonts w:eastAsia="Calibri" w:cs="Calibri" w:ascii="Cambria" w:hAnsi="Cambria"/>
+          <w:b/>
+          <w:bCs/>
+          <w:i w:val="false"/>
+          <w:iCs w:val="false"/>
+          <w:caps w:val="false"/>
+          <w:smallCaps w:val="false"/>
+          <w:color w:val="2A6099"/>
+          <w:sz w:val="40"/>
+          <w:szCs w:val="40"/>
+          <w:lang w:val="pt-BR"/>
+        </w:rPr>
+        <w:t>https://github.com/allanfarias1988/game-mania</w:t>
+      </w:r>
+    </w:p>
+    <w:p>
+      <w:pPr>
+        <w:pStyle w:val="Normal"/>
+        <w:ind w:hanging="0"/>
+        <w:jc w:val="center"/>
+        <w:rPr>
+          <w:rFonts w:ascii="Cambria" w:hAnsi="Cambria" w:eastAsia="Calibri" w:cs="Calibri"/>
+          <w:b/>
+          <w:b/>
+          <w:bCs/>
+          <w:i w:val="false"/>
+          <w:i w:val="false"/>
+          <w:iCs w:val="false"/>
+          <w:caps w:val="false"/>
+          <w:smallCaps w:val="false"/>
+          <w:color w:val="auto"/>
+          <w:sz w:val="40"/>
+          <w:szCs w:val="40"/>
+          <w:lang w:val="pt-BR"/>
+        </w:rPr>
+      </w:pPr>
+      <w:r>
+        <w:rPr>
+          <w:rFonts w:eastAsia="Calibri" w:cs="Calibri" w:ascii="Cambria" w:hAnsi="Cambria"/>
+          <w:b/>
+          <w:bCs/>
+          <w:i w:val="false"/>
+          <w:iCs w:val="false"/>
+          <w:caps w:val="false"/>
+          <w:smallCaps w:val="false"/>
+          <w:color w:val="auto"/>
+          <w:sz w:val="40"/>
+          <w:szCs w:val="40"/>
+          <w:lang w:val="pt-BR"/>
+        </w:rPr>
+        <w:t>Preview</w:t>
+      </w:r>
+    </w:p>
+    <w:p>
+      <w:pPr>
+        <w:pStyle w:val="Normal"/>
+        <w:ind w:hanging="0"/>
+        <w:jc w:val="center"/>
+        <w:rPr/>
+      </w:pPr>
+      <w:hyperlink r:id="rId3">
         <w:r>
           <w:rPr>
             <w:rStyle w:val="LinkdaInternet"/>
@@ -2213,76 +2273,9 @@
             <w:iCs w:val="false"/>
             <w:caps w:val="false"/>
             <w:smallCaps w:val="false"/>
-            <w:color w:val="7030A0"/>
-            <w:sz w:val="40"/>
-            <w:szCs w:val="40"/>
-            <w:lang w:val="pt-BR"/>
-          </w:rPr>
-          <w:t>https://github.com/allanfarias1988/game-mania</w:t>
-        </w:r>
-      </w:hyperlink>
-    </w:p>
-    <w:p>
-      <w:pPr>
-        <w:pStyle w:val="Normal"/>
-        <w:ind w:hanging="0"/>
-        <w:jc w:val="center"/>
-        <w:rPr>
-          <w:rFonts w:ascii="Cambria" w:hAnsi="Cambria" w:eastAsia="Calibri" w:cs="Calibri"/>
-          <w:b/>
-          <w:b/>
-          <w:bCs/>
-          <w:i w:val="false"/>
-          <w:i w:val="false"/>
-          <w:iCs w:val="false"/>
-          <w:caps w:val="false"/>
-          <w:smallCaps w:val="false"/>
-          <w:color w:val="auto"/>
-          <w:sz w:val="40"/>
-          <w:szCs w:val="40"/>
-          <w:lang w:val="pt-BR"/>
-        </w:rPr>
-      </w:pPr>
-      <w:r>
-        <w:rPr>
-          <w:rFonts w:eastAsia="Calibri" w:cs="Calibri" w:ascii="Cambria" w:hAnsi="Cambria"/>
-          <w:b/>
-          <w:bCs/>
-          <w:i w:val="false"/>
-          <w:iCs w:val="false"/>
-          <w:caps w:val="false"/>
-          <w:smallCaps w:val="false"/>
-          <w:color w:val="auto"/>
-          <w:sz w:val="40"/>
-          <w:szCs w:val="40"/>
-          <w:lang w:val="pt-BR"/>
-        </w:rPr>
-        <w:t>Preview</w:t>
-      </w:r>
-    </w:p>
-    <w:p>
-      <w:pPr>
-        <w:pStyle w:val="Normal"/>
-        <w:ind w:hanging="0"/>
-        <w:jc w:val="center"/>
-        <w:rPr>
-          <w:rFonts w:ascii="Cambria" w:hAnsi="Cambria"/>
-        </w:rPr>
-      </w:pPr>
-      <w:hyperlink r:id="rId5">
-        <w:r>
-          <w:rPr>
-            <w:rStyle w:val="LinkdaInternet"/>
-            <w:rFonts w:eastAsia="Calibri" w:cs="Calibri" w:ascii="Cambria" w:hAnsi="Cambria"/>
-            <w:b w:val="false"/>
-            <w:bCs/>
-            <w:i w:val="false"/>
-            <w:iCs w:val="false"/>
-            <w:caps w:val="false"/>
-            <w:smallCaps w:val="false"/>
             <w:strike w:val="false"/>
             <w:dstrike w:val="false"/>
-            <w:color w:val="000000"/>
+            <w:color w:val="2A6099"/>
             <w:spacing w:val="0"/>
             <w:sz w:val="40"/>
             <w:szCs w:val="40"/>
@@ -2297,7 +2290,7 @@
       <w:r>
         <w:rPr>
           <w:rFonts w:eastAsia="Calibri" w:cs="Calibri" w:ascii="Cambria" w:hAnsi="Cambria"/>
-          <w:b w:val="false"/>
+          <w:b/>
           <w:bCs/>
           <w:i w:val="false"/>
           <w:iCs w:val="false"/>
@@ -2305,7 +2298,7 @@
           <w:smallCaps w:val="false"/>
           <w:strike w:val="false"/>
           <w:dstrike w:val="false"/>
-          <w:color w:val="000000"/>
+          <w:color w:val="2A6099"/>
           <w:spacing w:val="0"/>
           <w:sz w:val="40"/>
           <w:szCs w:val="40"/>
@@ -2314,7 +2307,44 @@
           <w:shd w:fill="auto" w:val="clear"/>
           <w:lang w:val="pt-BR"/>
         </w:rPr>
-        <w:t>/index.html</w:t>
+        <w:t>/</w:t>
+      </w:r>
+    </w:p>
+    <w:p>
+      <w:pPr>
+        <w:pStyle w:val="Normal"/>
+        <w:ind w:hanging="0"/>
+        <w:jc w:val="right"/>
+        <w:rPr>
+          <w:rFonts w:ascii="Cambria" w:hAnsi="Cambria" w:eastAsia="Calibri" w:cs="Calibri"/>
+          <w:b/>
+          <w:b/>
+          <w:bCs/>
+          <w:i w:val="false"/>
+          <w:i w:val="false"/>
+          <w:iCs w:val="false"/>
+          <w:caps w:val="false"/>
+          <w:smallCaps w:val="false"/>
+          <w:color w:val="FF0000"/>
+          <w:sz w:val="21"/>
+          <w:szCs w:val="21"/>
+          <w:lang w:val="pt-BR"/>
+        </w:rPr>
+      </w:pPr>
+      <w:r>
+        <w:rPr>
+          <w:rFonts w:eastAsia="Calibri" w:cs="Calibri" w:ascii="Cambria" w:hAnsi="Cambria"/>
+          <w:b/>
+          <w:bCs/>
+          <w:i w:val="false"/>
+          <w:iCs w:val="false"/>
+          <w:caps w:val="false"/>
+          <w:smallCaps w:val="false"/>
+          <w:color w:val="FF0000"/>
+          <w:sz w:val="21"/>
+          <w:szCs w:val="21"/>
+          <w:lang w:val="pt-BR"/>
+        </w:rPr>
       </w:r>
     </w:p>
     <w:p>
@@ -2323,35 +2353,25 @@
         <w:ind w:hanging="0"/>
         <w:jc w:val="center"/>
         <w:rPr>
-          <w:rFonts w:ascii="Cambria" w:hAnsi="Cambria" w:eastAsia="Calibri" w:cs="Calibri"/>
-          <w:b/>
-          <w:b/>
-          <w:bCs/>
-          <w:i w:val="false"/>
-          <w:i w:val="false"/>
-          <w:iCs w:val="false"/>
-          <w:caps w:val="false"/>
-          <w:smallCaps w:val="false"/>
-          <w:color w:val="FF0000"/>
-          <w:sz w:val="21"/>
-          <w:szCs w:val="21"/>
-          <w:lang w:val="pt-BR"/>
-        </w:rPr>
-      </w:pPr>
-      <w:r>
-        <w:rPr>
-          <w:rFonts w:eastAsia="Calibri" w:cs="Calibri" w:ascii="Cambria" w:hAnsi="Cambria"/>
-          <w:b/>
-          <w:bCs/>
-          <w:i w:val="false"/>
-          <w:iCs w:val="false"/>
-          <w:caps w:val="false"/>
-          <w:smallCaps w:val="false"/>
-          <w:color w:val="FF0000"/>
-          <w:sz w:val="21"/>
-          <w:szCs w:val="21"/>
-          <w:lang w:val="pt-BR"/>
-        </w:rPr>
+          <w:sz w:val="32"/>
+          <w:szCs w:val="32"/>
+        </w:rPr>
+      </w:pPr>
+      <w:r>
+        <w:rPr>
+          <w:rFonts w:eastAsia="Calibri" w:cs="Calibri" w:ascii="Cambria" w:hAnsi="Cambria"/>
+          <w:b/>
+          <w:bCs/>
+          <w:i w:val="false"/>
+          <w:iCs w:val="false"/>
+          <w:caps w:val="false"/>
+          <w:smallCaps w:val="false"/>
+          <w:color w:val="000000" w:themeColor="text1" w:themeShade="ff" w:themeTint="ff"/>
+          <w:sz w:val="32"/>
+          <w:szCs w:val="32"/>
+          <w:lang w:val="pt-BR"/>
+        </w:rPr>
+        <w:t>Autor: Allan Farias de Oliveira Araújo</w:t>
       </w:r>
     </w:p>
     <w:p>
@@ -2360,9 +2380,8 @@
         <w:ind w:hanging="0"/>
         <w:jc w:val="center"/>
         <w:rPr>
-          <w:rFonts w:ascii="Cambria" w:hAnsi="Cambria"/>
-          <w:sz w:val="24"/>
-          <w:szCs w:val="24"/>
+          <w:sz w:val="32"/>
+          <w:szCs w:val="32"/>
         </w:rPr>
       </w:pPr>
       <w:r>
@@ -2375,36 +2394,8 @@
           <w:caps w:val="false"/>
           <w:smallCaps w:val="false"/>
           <w:color w:val="000000" w:themeColor="text1" w:themeShade="ff" w:themeTint="ff"/>
-          <w:sz w:val="24"/>
-          <w:szCs w:val="24"/>
-          <w:lang w:val="pt-BR"/>
-        </w:rPr>
-        <w:t>Autor: Allan Farias de Oliveira Araújo</w:t>
-      </w:r>
-    </w:p>
-    <w:p>
-      <w:pPr>
-        <w:pStyle w:val="Normal"/>
-        <w:ind w:hanging="0"/>
-        <w:jc w:val="center"/>
-        <w:rPr>
-          <w:rFonts w:ascii="Cambria" w:hAnsi="Cambria"/>
-          <w:sz w:val="24"/>
-          <w:szCs w:val="24"/>
-        </w:rPr>
-      </w:pPr>
-      <w:r>
-        <w:rPr>
-          <w:rFonts w:eastAsia="Calibri" w:cs="Calibri" w:ascii="Cambria" w:hAnsi="Cambria"/>
-          <w:b/>
-          <w:bCs/>
-          <w:i w:val="false"/>
-          <w:iCs w:val="false"/>
-          <w:caps w:val="false"/>
-          <w:smallCaps w:val="false"/>
-          <w:color w:val="000000" w:themeColor="text1" w:themeShade="ff" w:themeTint="ff"/>
-          <w:sz w:val="24"/>
-          <w:szCs w:val="24"/>
+          <w:sz w:val="32"/>
+          <w:szCs w:val="32"/>
           <w:lang w:val="pt-BR"/>
         </w:rPr>
         <w:t>Contato</w:t>
@@ -2417,9 +2408,8 @@
         <w:ind w:hanging="0"/>
         <w:jc w:val="center"/>
         <w:rPr>
-          <w:rFonts w:ascii="Cambria" w:hAnsi="Cambria"/>
-          <w:sz w:val="24"/>
-          <w:szCs w:val="24"/>
+          <w:sz w:val="32"/>
+          <w:szCs w:val="32"/>
         </w:rPr>
       </w:pPr>
       <w:r>
@@ -2432,17 +2422,18 @@
           <w:caps w:val="false"/>
           <w:smallCaps w:val="false"/>
           <w:color w:val="000000" w:themeColor="text1" w:themeShade="ff" w:themeTint="ff"/>
-          <w:sz w:val="24"/>
-          <w:szCs w:val="24"/>
+          <w:sz w:val="32"/>
+          <w:szCs w:val="32"/>
           <w:lang w:val="pt-BR"/>
         </w:rPr>
         <w:t>allan.digitaltec@gmail.com</w:t>
       </w:r>
     </w:p>
     <w:sectPr>
+      <w:footerReference w:type="default" r:id="rId4"/>
       <w:type w:val="nextPage"/>
       <w:pgSz w:w="11906" w:h="16838"/>
-      <w:pgMar w:left="720" w:right="720" w:gutter="0" w:header="0" w:top="720" w:footer="0" w:bottom="720"/>
+      <w:pgMar w:left="720" w:right="720" w:gutter="0" w:header="0" w:top="720" w:footer="720" w:bottom="1272"/>
       <w:pgNumType w:fmt="decimal"/>
       <w:formProt w:val="false"/>
       <w:textDirection w:val="lrTb"/>
@@ -2450,6 +2441,38 @@
     </w:sectPr>
   </w:body>
 </w:document>
+</file>
+
+<file path=word/footer1.xml><?xml version="1.0" encoding="utf-8"?>
+<w:ftr xmlns:o="urn:schemas-microsoft-com:office:office" xmlns:r="http://schemas.openxmlformats.org/officeDocument/2006/relationships" xmlns:v="urn:schemas-microsoft-com:vml" xmlns:w="http://schemas.openxmlformats.org/wordprocessingml/2006/main" xmlns:w10="urn:schemas-microsoft-com:office:word" xmlns:wp="http://schemas.openxmlformats.org/drawingml/2006/wordprocessingDrawing" xmlns:wps="http://schemas.microsoft.com/office/word/2010/wordprocessingShape" xmlns:wpg="http://schemas.microsoft.com/office/word/2010/wordprocessingGroup" xmlns:mc="http://schemas.openxmlformats.org/markup-compatibility/2006" xmlns:wp14="http://schemas.microsoft.com/office/word/2010/wordprocessingDrawing" xmlns:w14="http://schemas.microsoft.com/office/word/2010/wordml" mc:Ignorable="w14 wp14">
+  <w:p>
+    <w:pPr>
+      <w:pStyle w:val="Rodap"/>
+      <w:jc w:val="right"/>
+      <w:rPr/>
+    </w:pPr>
+    <w:r>
+      <w:rPr/>
+      <w:fldChar w:fldCharType="begin"/>
+    </w:r>
+    <w:r>
+      <w:rPr/>
+      <w:instrText> PAGE </w:instrText>
+    </w:r>
+    <w:r>
+      <w:rPr/>
+      <w:fldChar w:fldCharType="separate"/>
+    </w:r>
+    <w:r>
+      <w:rPr/>
+      <w:t>4</w:t>
+    </w:r>
+    <w:r>
+      <w:rPr/>
+      <w:fldChar w:fldCharType="end"/>
+    </w:r>
+  </w:p>
+</w:ftr>
 </file>
 
 <file path=word/numbering.xml><?xml version="1.0" encoding="utf-8"?>
@@ -3114,6 +3137,7 @@
     <w:qFormat/>
     <w:pPr>
       <w:widowControl/>
+      <w:suppressAutoHyphens w:val="true"/>
       <w:bidi w:val="0"/>
       <w:spacing w:lineRule="auto" w:line="259" w:before="0" w:after="160"/>
       <w:jc w:val="left"/>

</xml_diff>

<commit_message>
Update docs - Visao de negocios
</commit_message>
<xml_diff>
--- a/docs/documentacao de visao de negocios.docx
+++ b/docs/documentacao de visao de negocios.docx
@@ -114,7 +114,12 @@
         </w:rPr>
       </w:pPr>
       <w:r>
-        <w:rPr/>
+        <w:rPr>
+          <w:rFonts w:ascii="Cambria" w:hAnsi="Cambria"/>
+          <w:color w:val="auto"/>
+          <w:sz w:val="120"/>
+          <w:szCs w:val="120"/>
+        </w:rPr>
       </w:r>
     </w:p>
     <w:p>
@@ -130,7 +135,12 @@
         </w:rPr>
       </w:pPr>
       <w:r>
-        <w:rPr/>
+        <w:rPr>
+          <w:rFonts w:ascii="Cambria" w:hAnsi="Cambria"/>
+          <w:color w:val="auto"/>
+          <w:sz w:val="120"/>
+          <w:szCs w:val="120"/>
+        </w:rPr>
       </w:r>
     </w:p>
     <w:p>
@@ -1222,34 +1232,6 @@
     </w:p>
     <w:p>
       <w:pPr>
-        <w:pStyle w:val="Normal"/>
-        <w:jc w:val="left"/>
-        <w:rPr>
-          <w:rFonts w:ascii="Cambria" w:hAnsi="Cambria"/>
-          <w:color w:val="auto"/>
-          <w:sz w:val="28"/>
-          <w:szCs w:val="28"/>
-        </w:rPr>
-      </w:pPr>
-      <w:r>
-        <w:rPr>
-          <w:rFonts w:eastAsia="Calibri" w:cs="Calibri" w:ascii="Cambria" w:hAnsi="Cambria"/>
-          <w:b w:val="false"/>
-          <w:bCs w:val="false"/>
-          <w:i w:val="false"/>
-          <w:iCs w:val="false"/>
-          <w:caps w:val="false"/>
-          <w:smallCaps w:val="false"/>
-          <w:color w:val="auto"/>
-          <w:sz w:val="28"/>
-          <w:szCs w:val="28"/>
-          <w:lang w:val="pt-BR"/>
-        </w:rPr>
-        <w:t>Não faz parte do projeto:</w:t>
-      </w:r>
-    </w:p>
-    <w:p>
-      <w:pPr>
         <w:pStyle w:val="ListParagraph"/>
         <w:numPr>
           <w:ilvl w:val="0"/>
@@ -1277,7 +1259,7 @@
           <w:szCs w:val="28"/>
           <w:lang w:val="pt-BR"/>
         </w:rPr>
-        <w:t>Implementação do Back-End;</w:t>
+        <w:t>Não possui suporte ao Internet Explorer.</w:t>
       </w:r>
     </w:p>
     <w:p>
@@ -1309,39 +1291,7 @@
           <w:szCs w:val="28"/>
           <w:lang w:val="pt-BR"/>
         </w:rPr>
-        <w:t>Web Design;</w:t>
-      </w:r>
-    </w:p>
-    <w:p>
-      <w:pPr>
-        <w:pStyle w:val="ListParagraph"/>
-        <w:numPr>
-          <w:ilvl w:val="0"/>
-          <w:numId w:val="1"/>
-        </w:numPr>
-        <w:jc w:val="left"/>
-        <w:rPr>
-          <w:rFonts w:ascii="Cambria" w:hAnsi="Cambria"/>
-          <w:color w:val="auto"/>
-          <w:sz w:val="28"/>
-          <w:szCs w:val="28"/>
-        </w:rPr>
-      </w:pPr>
-      <w:r>
-        <w:rPr>
-          <w:rFonts w:eastAsia="Calibri" w:cs="Calibri" w:ascii="Cambria" w:hAnsi="Cambria"/>
-          <w:b w:val="false"/>
-          <w:bCs w:val="false"/>
-          <w:i w:val="false"/>
-          <w:iCs w:val="false"/>
-          <w:caps w:val="false"/>
-          <w:smallCaps w:val="false"/>
-          <w:color w:val="auto"/>
-          <w:sz w:val="28"/>
-          <w:szCs w:val="28"/>
-          <w:lang w:val="pt-BR"/>
-        </w:rPr>
-        <w:t>Hospedagem do site na nuvem;</w:t>
+        <w:t>Não possui suporte ao Windows Mobile.</w:t>
       </w:r>
     </w:p>
     <w:p>
@@ -1368,7 +1318,39 @@
           <w:szCs w:val="28"/>
           <w:lang w:val="pt-BR"/>
         </w:rPr>
-        <w:t>12. Requisitos do produto</w:t>
+        <w:t>12. Requisitos</w:t>
+      </w:r>
+      <w:r>
+        <w:rPr>
+          <w:rFonts w:eastAsia="Calibri" w:cs="Calibri" w:ascii="Cambria" w:hAnsi="Cambria"/>
+          <w:b/>
+          <w:bCs/>
+          <w:i w:val="false"/>
+          <w:iCs w:val="false"/>
+          <w:caps w:val="false"/>
+          <w:smallCaps w:val="false"/>
+          <w:color w:val="auto"/>
+          <w:sz w:val="28"/>
+          <w:szCs w:val="28"/>
+          <w:lang w:val="pt-BR"/>
+        </w:rPr>
+        <w:t xml:space="preserve"> </w:t>
+      </w:r>
+      <w:r>
+        <w:rPr>
+          <w:rFonts w:eastAsia="Calibri" w:cs="Calibri" w:ascii="Cambria" w:hAnsi="Cambria"/>
+          <w:b/>
+          <w:bCs/>
+          <w:i w:val="false"/>
+          <w:iCs w:val="false"/>
+          <w:caps w:val="false"/>
+          <w:smallCaps w:val="false"/>
+          <w:color w:val="auto"/>
+          <w:sz w:val="28"/>
+          <w:szCs w:val="28"/>
+          <w:lang w:val="pt-BR"/>
+        </w:rPr>
+        <w:t>do produto</w:t>
       </w:r>
     </w:p>
     <w:p>
@@ -1404,7 +1386,23 @@
           <w:szCs w:val="28"/>
           <w:lang w:val="pt-BR"/>
         </w:rPr>
-        <w:t>2 Desenvolvedores Web;</w:t>
+        <w:t>Sistema Operacional: Windows, Linux, Mac OS, Android, IOS</w:t>
+      </w:r>
+      <w:r>
+        <w:rPr>
+          <w:rFonts w:eastAsia="Calibri" w:cs="Calibri" w:ascii="Cambria" w:hAnsi="Cambria"/>
+          <w:b w:val="false"/>
+          <w:bCs w:val="false"/>
+          <w:i w:val="false"/>
+          <w:iCs w:val="false"/>
+          <w:caps w:val="false"/>
+          <w:smallCaps w:val="false"/>
+          <w:color w:val="auto"/>
+          <w:sz w:val="28"/>
+          <w:szCs w:val="28"/>
+          <w:lang w:val="pt-BR"/>
+        </w:rPr>
+        <w:t>;</w:t>
       </w:r>
     </w:p>
     <w:p>
@@ -1440,7 +1438,202 @@
           <w:szCs w:val="28"/>
           <w:lang w:val="pt-BR"/>
         </w:rPr>
-        <w:t>2 Desenvolvedores Back-End;</w:t>
+        <w:t xml:space="preserve">Computador com </w:t>
+      </w:r>
+      <w:r>
+        <w:rPr>
+          <w:rFonts w:eastAsia="Calibri" w:cs="Calibri" w:ascii="Cambria" w:hAnsi="Cambria"/>
+          <w:b w:val="false"/>
+          <w:bCs w:val="false"/>
+          <w:i w:val="false"/>
+          <w:iCs w:val="false"/>
+          <w:caps w:val="false"/>
+          <w:smallCaps w:val="false"/>
+          <w:color w:val="auto"/>
+          <w:sz w:val="28"/>
+          <w:szCs w:val="28"/>
+          <w:lang w:val="pt-BR"/>
+        </w:rPr>
+        <w:t>no mínimo 4</w:t>
+      </w:r>
+      <w:r>
+        <w:rPr>
+          <w:rFonts w:eastAsia="Calibri" w:cs="Calibri" w:ascii="Cambria" w:hAnsi="Cambria"/>
+          <w:b w:val="false"/>
+          <w:bCs w:val="false"/>
+          <w:i w:val="false"/>
+          <w:iCs w:val="false"/>
+          <w:caps w:val="false"/>
+          <w:smallCaps w:val="false"/>
+          <w:color w:val="auto"/>
+          <w:sz w:val="28"/>
+          <w:szCs w:val="28"/>
+          <w:lang w:val="pt-BR"/>
+        </w:rPr>
+        <w:t xml:space="preserve"> GB de </w:t>
+      </w:r>
+      <w:r>
+        <w:rPr>
+          <w:rFonts w:eastAsia="Calibri" w:cs="Calibri" w:ascii="Cambria" w:hAnsi="Cambria"/>
+          <w:b w:val="false"/>
+          <w:bCs w:val="false"/>
+          <w:i w:val="false"/>
+          <w:iCs w:val="false"/>
+          <w:caps w:val="false"/>
+          <w:smallCaps w:val="false"/>
+          <w:color w:val="auto"/>
+          <w:sz w:val="28"/>
+          <w:szCs w:val="28"/>
+          <w:lang w:val="pt-BR"/>
+        </w:rPr>
+        <w:t xml:space="preserve">Memória </w:t>
+      </w:r>
+      <w:r>
+        <w:rPr>
+          <w:rFonts w:eastAsia="Calibri" w:cs="Calibri" w:ascii="Cambria" w:hAnsi="Cambria"/>
+          <w:b w:val="false"/>
+          <w:bCs w:val="false"/>
+          <w:i w:val="false"/>
+          <w:iCs w:val="false"/>
+          <w:caps w:val="false"/>
+          <w:smallCaps w:val="false"/>
+          <w:color w:val="auto"/>
+          <w:sz w:val="28"/>
+          <w:szCs w:val="28"/>
+          <w:lang w:val="pt-BR"/>
+        </w:rPr>
+        <w:t>Ram;</w:t>
+      </w:r>
+    </w:p>
+    <w:p>
+      <w:pPr>
+        <w:pStyle w:val="ListParagraph"/>
+        <w:numPr>
+          <w:ilvl w:val="0"/>
+          <w:numId w:val="1"/>
+        </w:numPr>
+        <w:bidi w:val="0"/>
+        <w:spacing w:lineRule="auto" w:line="259" w:beforeAutospacing="0" w:before="0" w:afterAutospacing="0" w:after="160"/>
+        <w:ind w:left="720" w:right="0" w:hanging="360"/>
+        <w:contextualSpacing/>
+        <w:jc w:val="left"/>
+        <w:rPr>
+          <w:rFonts w:ascii="Cambria" w:hAnsi="Cambria"/>
+          <w:color w:val="auto"/>
+          <w:sz w:val="28"/>
+          <w:szCs w:val="28"/>
+        </w:rPr>
+      </w:pPr>
+      <w:r>
+        <w:rPr>
+          <w:rFonts w:eastAsia="Calibri" w:cs="Calibri" w:ascii="Cambria" w:hAnsi="Cambria"/>
+          <w:b w:val="false"/>
+          <w:bCs w:val="false"/>
+          <w:i w:val="false"/>
+          <w:iCs w:val="false"/>
+          <w:caps w:val="false"/>
+          <w:smallCaps w:val="false"/>
+          <w:color w:val="auto"/>
+          <w:sz w:val="28"/>
+          <w:szCs w:val="28"/>
+          <w:lang w:val="pt-BR"/>
+        </w:rPr>
+        <w:t>C</w:t>
+      </w:r>
+      <w:r>
+        <w:rPr>
+          <w:rFonts w:eastAsia="Calibri" w:cs="Calibri" w:ascii="Cambria" w:hAnsi="Cambria"/>
+          <w:b w:val="false"/>
+          <w:bCs w:val="false"/>
+          <w:i w:val="false"/>
+          <w:iCs w:val="false"/>
+          <w:caps w:val="false"/>
+          <w:smallCaps w:val="false"/>
+          <w:color w:val="auto"/>
+          <w:sz w:val="28"/>
+          <w:szCs w:val="28"/>
+          <w:lang w:val="pt-BR"/>
+        </w:rPr>
+        <w:t>onexão Banda Larga para melhor experiência;</w:t>
+      </w:r>
+    </w:p>
+    <w:p>
+      <w:pPr>
+        <w:pStyle w:val="ListParagraph"/>
+        <w:numPr>
+          <w:ilvl w:val="0"/>
+          <w:numId w:val="1"/>
+        </w:numPr>
+        <w:bidi w:val="0"/>
+        <w:spacing w:lineRule="auto" w:line="259" w:beforeAutospacing="0" w:before="0" w:afterAutospacing="0" w:after="160"/>
+        <w:ind w:left="720" w:right="0" w:hanging="360"/>
+        <w:contextualSpacing/>
+        <w:jc w:val="left"/>
+        <w:rPr>
+          <w:rFonts w:ascii="Cambria" w:hAnsi="Cambria"/>
+          <w:color w:val="auto"/>
+          <w:sz w:val="28"/>
+          <w:szCs w:val="28"/>
+        </w:rPr>
+      </w:pPr>
+      <w:r>
+        <w:rPr>
+          <w:rFonts w:eastAsia="Calibri" w:cs="Calibri" w:ascii="Cambria" w:hAnsi="Cambria"/>
+          <w:b w:val="false"/>
+          <w:bCs w:val="false"/>
+          <w:i w:val="false"/>
+          <w:iCs w:val="false"/>
+          <w:caps w:val="false"/>
+          <w:smallCaps w:val="false"/>
+          <w:color w:val="auto"/>
+          <w:sz w:val="28"/>
+          <w:szCs w:val="28"/>
+          <w:lang w:val="pt-BR"/>
+        </w:rPr>
+        <w:t xml:space="preserve">Navegador de Internet: Google Chrome, Firefox, Safari, Microsoft Edge, </w:t>
+      </w:r>
+      <w:r>
+        <w:rPr>
+          <w:rFonts w:eastAsia="Calibri" w:cs="Calibri" w:ascii="Cambria" w:hAnsi="Cambria"/>
+          <w:b w:val="false"/>
+          <w:bCs w:val="false"/>
+          <w:i w:val="false"/>
+          <w:iCs w:val="false"/>
+          <w:caps w:val="false"/>
+          <w:smallCaps w:val="false"/>
+          <w:color w:val="auto"/>
+          <w:sz w:val="28"/>
+          <w:szCs w:val="28"/>
+          <w:lang w:val="pt-BR"/>
+        </w:rPr>
+        <w:t>Opera, Brave.</w:t>
+      </w:r>
+    </w:p>
+    <w:p>
+      <w:pPr>
+        <w:pStyle w:val="Ttulo4"/>
+        <w:rPr>
+          <w:rFonts w:ascii="Cambria" w:hAnsi="Cambria"/>
+          <w:color w:val="auto"/>
+          <w:sz w:val="28"/>
+          <w:szCs w:val="28"/>
+        </w:rPr>
+      </w:pPr>
+      <w:r>
+        <w:rPr>
+          <w:rFonts w:eastAsia="Calibri" w:cs="Calibri" w:ascii="Cambria" w:hAnsi="Cambria"/>
+          <w:b/>
+          <w:bCs/>
+          <w:i w:val="false"/>
+          <w:iCs w:val="false"/>
+          <w:caps w:val="false"/>
+          <w:smallCaps w:val="false"/>
+          <w:color w:val="auto"/>
+          <w:sz w:val="28"/>
+          <w:szCs w:val="28"/>
+          <w:lang w:val="pt-BR"/>
+        </w:rPr>
+        <w:t>13. Definição</w:t>
       </w:r>
     </w:p>
     <w:p>
@@ -1476,7 +1669,51 @@
           <w:szCs w:val="28"/>
           <w:lang w:val="pt-BR"/>
         </w:rPr>
-        <w:t>1 Web Design;</w:t>
+        <w:t xml:space="preserve">Game Mania - </w:t>
+      </w:r>
+      <w:r>
+        <w:rPr>
+          <w:rFonts w:eastAsia="Calibri" w:cs="Calibri" w:ascii="system-ui;apple-system;Segoe UI;Roboto;Helvetica Neue;Arial;Noto Sans;Liberation Sans;sans-serif;Apple Color Emoji;Segoe UI Emoji;Segoe UI Symbol;Noto Color Emoji" w:hAnsi="system-ui;apple-system;Segoe UI;Roboto;Helvetica Neue;Arial;Noto Sans;Liberation Sans;sans-serif;Apple Color Emoji;Segoe UI Emoji;Segoe UI Symbol;Noto Color Emoji"/>
+          <w:b w:val="false"/>
+          <w:bCs w:val="false"/>
+          <w:i w:val="false"/>
+          <w:iCs w:val="false"/>
+          <w:caps w:val="false"/>
+          <w:smallCaps w:val="false"/>
+          <w:color w:val="auto"/>
+          <w:spacing w:val="0"/>
+          <w:sz w:val="28"/>
+          <w:szCs w:val="28"/>
+          <w:lang w:val="pt-BR"/>
+        </w:rPr>
+        <w:t>os melhores jogos, os melhores PC Gamers e os melhores hardwares para os melhores jogadores!</w:t>
+      </w:r>
+    </w:p>
+    <w:p>
+      <w:pPr>
+        <w:pStyle w:val="Ttulo4"/>
+        <w:rPr>
+          <w:rFonts w:ascii="Cambria" w:hAnsi="Cambria"/>
+          <w:color w:val="auto"/>
+          <w:sz w:val="28"/>
+          <w:szCs w:val="28"/>
+        </w:rPr>
+      </w:pPr>
+      <w:r>
+        <w:rPr>
+          <w:rFonts w:eastAsia="Calibri" w:cs="Calibri" w:ascii="Cambria" w:hAnsi="Cambria"/>
+          <w:b/>
+          <w:bCs/>
+          <w:i w:val="false"/>
+          <w:iCs w:val="false"/>
+          <w:caps w:val="false"/>
+          <w:smallCaps w:val="false"/>
+          <w:color w:val="auto"/>
+          <w:sz w:val="28"/>
+          <w:szCs w:val="28"/>
+          <w:lang w:val="pt-BR"/>
+        </w:rPr>
+        <w:t>14. Acrônimos e abreviações</w:t>
       </w:r>
     </w:p>
     <w:p>
@@ -1512,149 +1749,6 @@
           <w:szCs w:val="28"/>
           <w:lang w:val="pt-BR"/>
         </w:rPr>
-        <w:t>Recursos para custear as despesas com a equipe e hospedagem;</w:t>
-      </w:r>
-    </w:p>
-    <w:p>
-      <w:pPr>
-        <w:pStyle w:val="Ttulo4"/>
-        <w:rPr>
-          <w:rFonts w:ascii="Cambria" w:hAnsi="Cambria"/>
-          <w:color w:val="auto"/>
-          <w:sz w:val="28"/>
-          <w:szCs w:val="28"/>
-        </w:rPr>
-      </w:pPr>
-      <w:r>
-        <w:rPr>
-          <w:rFonts w:eastAsia="Calibri" w:cs="Calibri" w:ascii="Cambria" w:hAnsi="Cambria"/>
-          <w:b/>
-          <w:bCs/>
-          <w:i w:val="false"/>
-          <w:iCs w:val="false"/>
-          <w:caps w:val="false"/>
-          <w:smallCaps w:val="false"/>
-          <w:color w:val="auto"/>
-          <w:sz w:val="28"/>
-          <w:szCs w:val="28"/>
-          <w:lang w:val="pt-BR"/>
-        </w:rPr>
-        <w:t>13. Definição</w:t>
-      </w:r>
-    </w:p>
-    <w:p>
-      <w:pPr>
-        <w:pStyle w:val="ListParagraph"/>
-        <w:numPr>
-          <w:ilvl w:val="0"/>
-          <w:numId w:val="1"/>
-        </w:numPr>
-        <w:bidi w:val="0"/>
-        <w:spacing w:lineRule="auto" w:line="259" w:beforeAutospacing="0" w:before="0" w:afterAutospacing="0" w:after="0"/>
-        <w:ind w:left="720" w:right="0" w:hanging="360"/>
-        <w:contextualSpacing/>
-        <w:jc w:val="left"/>
-        <w:rPr>
-          <w:rFonts w:ascii="Cambria" w:hAnsi="Cambria"/>
-          <w:color w:val="auto"/>
-          <w:sz w:val="28"/>
-          <w:szCs w:val="28"/>
-        </w:rPr>
-      </w:pPr>
-      <w:r>
-        <w:rPr>
-          <w:rFonts w:eastAsia="Calibri" w:cs="Calibri" w:ascii="Cambria" w:hAnsi="Cambria"/>
-          <w:b w:val="false"/>
-          <w:bCs w:val="false"/>
-          <w:i w:val="false"/>
-          <w:iCs w:val="false"/>
-          <w:caps w:val="false"/>
-          <w:smallCaps w:val="false"/>
-          <w:color w:val="auto"/>
-          <w:sz w:val="28"/>
-          <w:szCs w:val="28"/>
-          <w:lang w:val="pt-BR"/>
-        </w:rPr>
-        <w:t xml:space="preserve">Game Mania - </w:t>
-      </w:r>
-      <w:r>
-        <w:rPr>
-          <w:rFonts w:eastAsia="Calibri" w:cs="Calibri" w:ascii="system-ui;apple-system;Segoe UI;Roboto;Helvetica Neue;Arial;Noto Sans;Liberation Sans;sans-serif;Apple Color Emoji;Segoe UI Emoji;Segoe UI Symbol;Noto Color Emoji" w:hAnsi="system-ui;apple-system;Segoe UI;Roboto;Helvetica Neue;Arial;Noto Sans;Liberation Sans;sans-serif;Apple Color Emoji;Segoe UI Emoji;Segoe UI Symbol;Noto Color Emoji"/>
-          <w:b w:val="false"/>
-          <w:bCs w:val="false"/>
-          <w:i w:val="false"/>
-          <w:iCs w:val="false"/>
-          <w:caps w:val="false"/>
-          <w:smallCaps w:val="false"/>
-          <w:color w:val="auto"/>
-          <w:spacing w:val="0"/>
-          <w:sz w:val="28"/>
-          <w:szCs w:val="28"/>
-          <w:lang w:val="pt-BR"/>
-        </w:rPr>
-        <w:t>os melhores jogos, os melhores PC Gamers e os melhores hardwares para os melhores jogadores!</w:t>
-      </w:r>
-    </w:p>
-    <w:p>
-      <w:pPr>
-        <w:pStyle w:val="Ttulo4"/>
-        <w:rPr>
-          <w:rFonts w:ascii="Cambria" w:hAnsi="Cambria"/>
-          <w:color w:val="auto"/>
-          <w:sz w:val="28"/>
-          <w:szCs w:val="28"/>
-        </w:rPr>
-      </w:pPr>
-      <w:r>
-        <w:rPr>
-          <w:rFonts w:eastAsia="Calibri" w:cs="Calibri" w:ascii="Cambria" w:hAnsi="Cambria"/>
-          <w:b/>
-          <w:bCs/>
-          <w:i w:val="false"/>
-          <w:iCs w:val="false"/>
-          <w:caps w:val="false"/>
-          <w:smallCaps w:val="false"/>
-          <w:color w:val="auto"/>
-          <w:sz w:val="28"/>
-          <w:szCs w:val="28"/>
-          <w:lang w:val="pt-BR"/>
-        </w:rPr>
-        <w:t>14. Acrônimos e abreviações</w:t>
-      </w:r>
-    </w:p>
-    <w:p>
-      <w:pPr>
-        <w:pStyle w:val="ListParagraph"/>
-        <w:numPr>
-          <w:ilvl w:val="0"/>
-          <w:numId w:val="1"/>
-        </w:numPr>
-        <w:bidi w:val="0"/>
-        <w:spacing w:lineRule="auto" w:line="259" w:beforeAutospacing="0" w:before="0" w:afterAutospacing="0" w:after="160"/>
-        <w:ind w:left="720" w:right="0" w:hanging="360"/>
-        <w:contextualSpacing/>
-        <w:jc w:val="left"/>
-        <w:rPr>
-          <w:rFonts w:ascii="Cambria" w:hAnsi="Cambria"/>
-          <w:color w:val="auto"/>
-          <w:sz w:val="28"/>
-          <w:szCs w:val="28"/>
-        </w:rPr>
-      </w:pPr>
-      <w:r>
-        <w:rPr>
-          <w:rFonts w:eastAsia="Calibri" w:cs="Calibri" w:ascii="Cambria" w:hAnsi="Cambria"/>
-          <w:b w:val="false"/>
-          <w:bCs w:val="false"/>
-          <w:i w:val="false"/>
-          <w:iCs w:val="false"/>
-          <w:caps w:val="false"/>
-          <w:smallCaps w:val="false"/>
-          <w:color w:val="auto"/>
-          <w:sz w:val="28"/>
-          <w:szCs w:val="28"/>
-          <w:lang w:val="pt-BR"/>
-        </w:rPr>
         <w:t>Game Mania - GA</w:t>
       </w:r>
     </w:p>
@@ -2092,6 +2186,20 @@
           <w:sz w:val="40"/>
           <w:szCs w:val="40"/>
           <w:lang w:val="pt-BR"/>
+        </w:rPr>
+      </w:r>
+    </w:p>
+    <w:p>
+      <w:pPr>
+        <w:pStyle w:val="Normal"/>
+        <w:jc w:val="center"/>
+        <w:rPr>
+          <w:rFonts w:ascii="Cambria" w:hAnsi="Cambria"/>
+        </w:rPr>
+      </w:pPr>
+      <w:r>
+        <w:rPr>
+          <w:rFonts w:ascii="Cambria" w:hAnsi="Cambria"/>
         </w:rPr>
       </w:r>
     </w:p>
@@ -2116,7 +2224,7 @@
             <wp:positionV relativeFrom="paragraph">
               <wp:posOffset>635</wp:posOffset>
             </wp:positionV>
-            <wp:extent cx="6645910" cy="4147185"/>
+            <wp:extent cx="6645910" cy="2562860"/>
             <wp:effectExtent l="0" t="0" r="0" b="0"/>
             <wp:wrapSquare wrapText="largest"/>
             <wp:docPr id="1" name="Figura1" descr=""/>
@@ -2141,7 +2249,7 @@
                   <pic:spPr bwMode="auto">
                     <a:xfrm>
                       <a:off x="0" y="0"/>
-                      <a:ext cx="6645910" cy="4147185"/>
+                      <a:ext cx="6645910" cy="2562860"/>
                     </a:xfrm>
                     <a:prstGeom prst="rect">
                       <a:avLst/>

</xml_diff>